<commit_message>
Move contents from Chap 4 -> Chap5
</commit_message>
<xml_diff>
--- a/Chapter5.docx
+++ b/Chapter5.docx
@@ -271,7 +271,24 @@
           <w:sz w:val="24"/>
           <w:szCs w:val="24"/>
         </w:rPr>
-        <w:t>Determine the acceptability level of the developed system.</w:t>
+        <w:t>Determine the acceptability level of the developed system</w:t>
+      </w:r>
+      <w:r>
+        <w:rPr>
+          <w:rFonts w:ascii="Courier New" w:eastAsia="Courier New" w:hAnsi="Courier New" w:cs="Courier New"/>
+          <w:sz w:val="24"/>
+          <w:szCs w:val="24"/>
+        </w:rPr>
+        <w:t xml:space="preserve">: </w:t>
+      </w:r>
+      <w:r>
+        <w:rPr>
+          <w:rFonts w:ascii="Courier New" w:eastAsia="Times New Roman" w:hAnsi="Courier New" w:cs="Courier New"/>
+          <w:sz w:val="24"/>
+          <w:szCs w:val="24"/>
+          <w:lang w:eastAsia="en-US"/>
+        </w:rPr>
+        <w:t>a) Functionality, (b) Reliability, (c) Usability, (d)Efficiency, (e)Maintenance, and (f)Portability</w:t>
       </w:r>
     </w:p>
     <w:p>
@@ -303,6 +320,533 @@
         </w:rPr>
         <w:lastRenderedPageBreak/>
         <w:t xml:space="preserve">the proposed system using Scrum Methodology.  The </w:t>
+      </w:r>
+      <w:r>
+        <w:rPr>
+          <w:rFonts w:ascii="Courier New" w:hAnsi="Courier New" w:cs="Courier New"/>
+          <w:sz w:val="24"/>
+          <w:szCs w:val="24"/>
+        </w:rPr>
+        <w:t xml:space="preserve">Scrum Methodology </w:t>
+      </w:r>
+      <w:r>
+        <w:rPr>
+          <w:rFonts w:ascii="Courier New" w:hAnsi="Courier New" w:cs="Courier New"/>
+          <w:sz w:val="24"/>
+          <w:szCs w:val="24"/>
+        </w:rPr>
+        <w:t>has the following phases:</w:t>
+      </w:r>
+      <w:r>
+        <w:rPr>
+          <w:rFonts w:ascii="Courier New" w:eastAsia="Courier New" w:hAnsi="Courier New" w:cs="Courier New"/>
+          <w:color w:val="080808"/>
+          <w:sz w:val="24"/>
+          <w:szCs w:val="24"/>
+        </w:rPr>
+        <w:t xml:space="preserve"> </w:t>
+      </w:r>
+      <w:r>
+        <w:rPr>
+          <w:rFonts w:ascii="Courier New" w:hAnsi="Courier New" w:cs="Courier New"/>
+          <w:bCs/>
+          <w:sz w:val="24"/>
+          <w:szCs w:val="24"/>
+        </w:rPr>
+        <w:t>a.</w:t>
+      </w:r>
+      <w:r>
+        <w:rPr>
+          <w:rFonts w:ascii="Courier New" w:hAnsi="Courier New" w:cs="Courier New"/>
+          <w:bCs/>
+          <w:sz w:val="24"/>
+          <w:szCs w:val="24"/>
+        </w:rPr>
+        <w:t>)</w:t>
+      </w:r>
+      <w:r>
+        <w:rPr>
+          <w:rFonts w:ascii="Courier New" w:hAnsi="Courier New" w:cs="Courier New"/>
+          <w:bCs/>
+          <w:sz w:val="24"/>
+          <w:szCs w:val="24"/>
+        </w:rPr>
+        <w:t xml:space="preserve"> Initiation</w:t>
+      </w:r>
+      <w:r>
+        <w:rPr>
+          <w:rFonts w:ascii="Courier New" w:hAnsi="Courier New" w:cs="Courier New"/>
+          <w:bCs/>
+          <w:sz w:val="24"/>
+          <w:szCs w:val="24"/>
+        </w:rPr>
+        <w:t>,</w:t>
+      </w:r>
+      <w:r>
+        <w:rPr>
+          <w:rFonts w:ascii="Courier New" w:eastAsia="Courier New" w:hAnsi="Courier New" w:cs="Courier New"/>
+          <w:color w:val="080808"/>
+          <w:sz w:val="24"/>
+          <w:szCs w:val="24"/>
+        </w:rPr>
+        <w:t xml:space="preserve"> </w:t>
+      </w:r>
+      <w:r>
+        <w:rPr>
+          <w:rFonts w:ascii="Courier New" w:hAnsi="Courier New" w:cs="Courier New"/>
+          <w:bCs/>
+          <w:sz w:val="24"/>
+          <w:szCs w:val="24"/>
+        </w:rPr>
+        <w:t>b.</w:t>
+      </w:r>
+      <w:r>
+        <w:rPr>
+          <w:rFonts w:ascii="Courier New" w:hAnsi="Courier New" w:cs="Courier New"/>
+          <w:bCs/>
+          <w:sz w:val="24"/>
+          <w:szCs w:val="24"/>
+        </w:rPr>
+        <w:t>)</w:t>
+      </w:r>
+      <w:r>
+        <w:rPr>
+          <w:rFonts w:ascii="Courier New" w:hAnsi="Courier New" w:cs="Courier New"/>
+          <w:bCs/>
+          <w:sz w:val="24"/>
+          <w:szCs w:val="24"/>
+        </w:rPr>
+        <w:t xml:space="preserve"> Planning and Estimation</w:t>
+      </w:r>
+      <w:r>
+        <w:rPr>
+          <w:rFonts w:ascii="Courier New" w:hAnsi="Courier New" w:cs="Courier New"/>
+          <w:bCs/>
+          <w:sz w:val="24"/>
+          <w:szCs w:val="24"/>
+        </w:rPr>
+        <w:t xml:space="preserve">, </w:t>
+      </w:r>
+      <w:r>
+        <w:rPr>
+          <w:rFonts w:ascii="Courier New" w:hAnsi="Courier New" w:cs="Courier New"/>
+          <w:bCs/>
+          <w:sz w:val="24"/>
+          <w:szCs w:val="24"/>
+        </w:rPr>
+        <w:t>c.</w:t>
+      </w:r>
+      <w:r>
+        <w:rPr>
+          <w:rFonts w:ascii="Courier New" w:hAnsi="Courier New" w:cs="Courier New"/>
+          <w:bCs/>
+          <w:sz w:val="24"/>
+          <w:szCs w:val="24"/>
+        </w:rPr>
+        <w:t>)</w:t>
+      </w:r>
+      <w:r>
+        <w:rPr>
+          <w:rFonts w:ascii="Courier New" w:hAnsi="Courier New" w:cs="Courier New"/>
+          <w:bCs/>
+          <w:sz w:val="24"/>
+          <w:szCs w:val="24"/>
+        </w:rPr>
+        <w:t xml:space="preserve"> Implementation</w:t>
+      </w:r>
+      <w:r>
+        <w:rPr>
+          <w:rFonts w:ascii="Courier New" w:hAnsi="Courier New" w:cs="Courier New"/>
+          <w:bCs/>
+          <w:sz w:val="24"/>
+          <w:szCs w:val="24"/>
+        </w:rPr>
+        <w:t>,</w:t>
+      </w:r>
+      <w:r>
+        <w:rPr>
+          <w:rFonts w:ascii="Courier New" w:eastAsia="Courier New" w:hAnsi="Courier New" w:cs="Courier New"/>
+          <w:color w:val="080808"/>
+          <w:sz w:val="24"/>
+          <w:szCs w:val="24"/>
+        </w:rPr>
+        <w:t xml:space="preserve"> </w:t>
+      </w:r>
+      <w:r>
+        <w:rPr>
+          <w:rFonts w:ascii="Courier New" w:hAnsi="Courier New" w:cs="Courier New"/>
+          <w:bCs/>
+          <w:sz w:val="24"/>
+          <w:szCs w:val="24"/>
+        </w:rPr>
+        <w:t>d.</w:t>
+      </w:r>
+      <w:r>
+        <w:rPr>
+          <w:rFonts w:ascii="Courier New" w:hAnsi="Courier New" w:cs="Courier New"/>
+          <w:bCs/>
+          <w:sz w:val="24"/>
+          <w:szCs w:val="24"/>
+        </w:rPr>
+        <w:t>)</w:t>
+      </w:r>
+      <w:r>
+        <w:rPr>
+          <w:rFonts w:ascii="Courier New" w:hAnsi="Courier New" w:cs="Courier New"/>
+          <w:bCs/>
+          <w:sz w:val="24"/>
+          <w:szCs w:val="24"/>
+        </w:rPr>
+        <w:t xml:space="preserve"> Reviewing</w:t>
+      </w:r>
+      <w:r>
+        <w:rPr>
+          <w:rFonts w:ascii="Courier New" w:hAnsi="Courier New" w:cs="Courier New"/>
+          <w:bCs/>
+          <w:sz w:val="24"/>
+          <w:szCs w:val="24"/>
+        </w:rPr>
+        <w:t xml:space="preserve">; and </w:t>
+      </w:r>
+      <w:r>
+        <w:rPr>
+          <w:rFonts w:ascii="Courier New" w:hAnsi="Courier New" w:cs="Courier New"/>
+          <w:bCs/>
+          <w:sz w:val="24"/>
+          <w:szCs w:val="24"/>
+        </w:rPr>
+        <w:t>e.</w:t>
+      </w:r>
+      <w:r>
+        <w:rPr>
+          <w:rFonts w:ascii="Courier New" w:hAnsi="Courier New" w:cs="Courier New"/>
+          <w:bCs/>
+          <w:sz w:val="24"/>
+          <w:szCs w:val="24"/>
+        </w:rPr>
+        <w:t>)</w:t>
+      </w:r>
+      <w:r>
+        <w:rPr>
+          <w:rFonts w:ascii="Courier New" w:hAnsi="Courier New" w:cs="Courier New"/>
+          <w:bCs/>
+          <w:sz w:val="24"/>
+          <w:szCs w:val="24"/>
+        </w:rPr>
+        <w:t xml:space="preserve"> Releasing</w:t>
+      </w:r>
+    </w:p>
+    <w:p>
+      <w:pPr>
+        <w:pStyle w:val="NoSpacing"/>
+        <w:spacing w:line="480" w:lineRule="auto"/>
+        <w:jc w:val="both"/>
+        <w:rPr>
+          <w:rFonts w:ascii="Courier New" w:hAnsi="Courier New" w:cs="Courier New"/>
+          <w:b/>
+          <w:color w:val="000000"/>
+          <w:sz w:val="24"/>
+          <w:szCs w:val="24"/>
+          <w:shd w:val="clear" w:color="auto" w:fill="FFFFFF"/>
+        </w:rPr>
+      </w:pPr>
+      <w:r>
+        <w:rPr>
+          <w:rFonts w:ascii="Courier New" w:hAnsi="Courier New" w:cs="Courier New"/>
+          <w:b/>
+          <w:color w:val="000000"/>
+          <w:sz w:val="24"/>
+          <w:szCs w:val="24"/>
+          <w:shd w:val="clear" w:color="auto" w:fill="FFFFFF"/>
+        </w:rPr>
+        <w:t>Findings</w:t>
+      </w:r>
+    </w:p>
+    <w:p>
+      <w:pPr>
+        <w:spacing w:line="480" w:lineRule="auto"/>
+        <w:ind w:firstLine="720"/>
+        <w:jc w:val="both"/>
+        <w:rPr>
+          <w:rFonts w:ascii="Courier New" w:eastAsia="Times New Roman" w:hAnsi="Courier New" w:cs="Courier New"/>
+          <w:sz w:val="24"/>
+          <w:szCs w:val="24"/>
+          <w:u w:val="single"/>
+          <w:lang w:eastAsia="en-US"/>
+        </w:rPr>
+      </w:pPr>
+      <w:r>
+        <w:rPr>
+          <w:rFonts w:ascii="Courier New" w:eastAsia="Times New Roman" w:hAnsi="Courier New" w:cs="Courier New"/>
+          <w:sz w:val="24"/>
+          <w:szCs w:val="24"/>
+          <w:lang w:eastAsia="en-US"/>
+        </w:rPr>
+        <w:t xml:space="preserve">This contains a discussion about the existing process, and the different difficulties being experienced in the current process of the </w:t>
+      </w:r>
+      <w:r>
+        <w:rPr>
+          <w:rFonts w:ascii="Courier New" w:eastAsia="Times New Roman" w:hAnsi="Courier New" w:cs="Courier New"/>
+          <w:sz w:val="24"/>
+          <w:szCs w:val="24"/>
+          <w:lang w:eastAsia="en-US"/>
+        </w:rPr>
+        <w:t>Tourism Office System</w:t>
+      </w:r>
+      <w:r>
+        <w:rPr>
+          <w:rFonts w:ascii="Courier New" w:eastAsia="Times New Roman" w:hAnsi="Courier New" w:cs="Courier New"/>
+          <w:sz w:val="24"/>
+          <w:szCs w:val="24"/>
+          <w:lang w:eastAsia="en-US"/>
+        </w:rPr>
+        <w:t xml:space="preserve">, as well as the features of the proposed </w:t>
+      </w:r>
+      <w:r>
+        <w:rPr>
+          <w:rFonts w:ascii="Courier New" w:eastAsia="Times New Roman" w:hAnsi="Courier New" w:cs="Courier New"/>
+          <w:sz w:val="24"/>
+          <w:szCs w:val="24"/>
+          <w:lang w:eastAsia="en-US"/>
+        </w:rPr>
+        <w:t>Tourism Monitoring System for Bolinao</w:t>
+      </w:r>
+      <w:r>
+        <w:rPr>
+          <w:rFonts w:ascii="Courier New" w:eastAsia="Times New Roman" w:hAnsi="Courier New" w:cs="Courier New"/>
+          <w:sz w:val="24"/>
+          <w:szCs w:val="24"/>
+          <w:lang w:eastAsia="en-US"/>
+        </w:rPr>
+        <w:t xml:space="preserve"> and the acceptance of the proposed system in terms of </w:t>
+      </w:r>
+      <w:r>
+        <w:rPr>
+          <w:rFonts w:ascii="Courier New" w:eastAsia="Times New Roman" w:hAnsi="Courier New" w:cs="Courier New"/>
+          <w:sz w:val="24"/>
+          <w:szCs w:val="24"/>
+          <w:u w:val="single"/>
+          <w:lang w:eastAsia="en-US"/>
+        </w:rPr>
+        <w:t>functionality, reliability, usability, efficiency, maintainability, and portability.</w:t>
+      </w:r>
+    </w:p>
+    <w:p>
+      <w:pPr>
+        <w:pStyle w:val="NoSpacing"/>
+        <w:spacing w:line="480" w:lineRule="auto"/>
+        <w:jc w:val="both"/>
+        <w:rPr>
+          <w:rFonts w:ascii="Courier New" w:hAnsi="Courier New" w:cs="Courier New"/>
+          <w:sz w:val="24"/>
+          <w:szCs w:val="24"/>
+        </w:rPr>
+      </w:pPr>
+    </w:p>
+    <w:p>
+      <w:pPr>
+        <w:pStyle w:val="NoSpacing"/>
+        <w:spacing w:line="480" w:lineRule="auto"/>
+        <w:jc w:val="both"/>
+        <w:rPr>
+          <w:rFonts w:ascii="Courier New" w:hAnsi="Courier New" w:cs="Courier New"/>
+          <w:b/>
+          <w:sz w:val="24"/>
+          <w:szCs w:val="24"/>
+        </w:rPr>
+      </w:pPr>
+      <w:r>
+        <w:rPr>
+          <w:rFonts w:ascii="Courier New" w:hAnsi="Courier New" w:cs="Courier New"/>
+          <w:b/>
+          <w:sz w:val="24"/>
+          <w:szCs w:val="24"/>
+        </w:rPr>
+        <w:t>Summary</w:t>
+      </w:r>
+    </w:p>
+    <w:p>
+      <w:pPr>
+        <w:spacing w:line="480" w:lineRule="auto"/>
+        <w:ind w:firstLine="720"/>
+        <w:jc w:val="both"/>
+        <w:rPr>
+          <w:rFonts w:ascii="Courier New" w:hAnsi="Courier New" w:cs="Courier New"/>
+          <w:sz w:val="24"/>
+          <w:szCs w:val="24"/>
+        </w:rPr>
+      </w:pPr>
+      <w:r>
+        <w:rPr>
+          <w:rFonts w:ascii="Courier New" w:hAnsi="Courier New" w:cs="Courier New"/>
+          <w:sz w:val="24"/>
+          <w:szCs w:val="24"/>
+        </w:rPr>
+        <w:t>This research aims to design and develop Monitoring System for</w:t>
+      </w:r>
+      <w:r>
+        <w:rPr>
+          <w:rFonts w:ascii="Courier New" w:hAnsi="Courier New" w:cs="Courier New"/>
+          <w:sz w:val="24"/>
+          <w:szCs w:val="24"/>
+        </w:rPr>
+        <w:t xml:space="preserve"> Bolinao </w:t>
+      </w:r>
+      <w:r>
+        <w:rPr>
+          <w:rFonts w:ascii="Courier New" w:hAnsi="Courier New" w:cs="Courier New"/>
+          <w:sz w:val="24"/>
+          <w:szCs w:val="24"/>
+        </w:rPr>
+        <w:t>that will aid the Bolinao Tourism Office in tourist activities in the locale.</w:t>
+      </w:r>
+    </w:p>
+    <w:p>
+      <w:pPr>
+        <w:spacing w:line="480" w:lineRule="auto"/>
+        <w:ind w:firstLine="720"/>
+        <w:jc w:val="both"/>
+        <w:rPr>
+          <w:rFonts w:ascii="Courier New" w:hAnsi="Courier New" w:cs="Courier New"/>
+          <w:sz w:val="24"/>
+          <w:szCs w:val="24"/>
+        </w:rPr>
+      </w:pPr>
+      <w:r>
+        <w:rPr>
+          <w:rFonts w:ascii="Courier New" w:hAnsi="Courier New" w:cs="Courier New"/>
+          <w:sz w:val="24"/>
+          <w:szCs w:val="24"/>
+        </w:rPr>
+        <w:t>Furthermore, this study aims to achieve the following:</w:t>
+      </w:r>
+    </w:p>
+    <w:p>
+      <w:pPr>
+        <w:numPr>
+          <w:ilvl w:val="0"/>
+          <w:numId w:val="4"/>
+        </w:numPr>
+        <w:shd w:val="clear" w:color="auto" w:fill="FFFFFF"/>
+        <w:spacing w:line="480" w:lineRule="auto"/>
+        <w:ind w:left="0" w:firstLine="720"/>
+        <w:jc w:val="both"/>
+        <w:rPr>
+          <w:rFonts w:ascii="Courier New" w:hAnsi="Courier New" w:cs="Courier New"/>
+          <w:sz w:val="24"/>
+          <w:szCs w:val="24"/>
+        </w:rPr>
+      </w:pPr>
+      <w:r>
+        <w:rPr>
+          <w:rFonts w:ascii="Courier New" w:eastAsia="Courier New" w:hAnsi="Courier New" w:cs="Courier New"/>
+          <w:sz w:val="24"/>
+          <w:szCs w:val="24"/>
+        </w:rPr>
+        <w:t>Identify the existing process and monitoring techniques of Bolinao’s Tourism.</w:t>
+      </w:r>
+    </w:p>
+    <w:p>
+      <w:pPr>
+        <w:numPr>
+          <w:ilvl w:val="0"/>
+          <w:numId w:val="4"/>
+        </w:numPr>
+        <w:shd w:val="clear" w:color="auto" w:fill="FFFFFF" w:themeFill="background1"/>
+        <w:spacing w:line="480" w:lineRule="auto"/>
+        <w:ind w:left="0" w:firstLine="720"/>
+        <w:jc w:val="both"/>
+        <w:rPr>
+          <w:rFonts w:ascii="Courier New" w:hAnsi="Courier New" w:cs="Courier New"/>
+          <w:color w:val="080808"/>
+          <w:sz w:val="24"/>
+          <w:szCs w:val="24"/>
+        </w:rPr>
+      </w:pPr>
+      <w:r>
+        <w:rPr>
+          <w:rFonts w:ascii="Courier New" w:eastAsia="Courier New" w:hAnsi="Courier New" w:cs="Courier New"/>
+          <w:color w:val="080808"/>
+          <w:sz w:val="24"/>
+          <w:szCs w:val="24"/>
+        </w:rPr>
+        <w:t>Identify the problems encountered within the existing process of Bolinao Tourism Office.</w:t>
+      </w:r>
+    </w:p>
+    <w:p>
+      <w:pPr>
+        <w:numPr>
+          <w:ilvl w:val="0"/>
+          <w:numId w:val="4"/>
+        </w:numPr>
+        <w:shd w:val="clear" w:color="auto" w:fill="FFFFFF"/>
+        <w:spacing w:line="480" w:lineRule="auto"/>
+        <w:ind w:left="0" w:firstLine="720"/>
+        <w:jc w:val="both"/>
+        <w:rPr>
+          <w:rFonts w:ascii="Courier New" w:eastAsia="Courier New" w:hAnsi="Courier New" w:cs="Courier New"/>
+          <w:color w:val="080808"/>
+          <w:sz w:val="24"/>
+          <w:szCs w:val="24"/>
+        </w:rPr>
+      </w:pPr>
+      <w:r>
+        <w:rPr>
+          <w:rFonts w:ascii="Courier New" w:eastAsia="Courier New" w:hAnsi="Courier New" w:cs="Courier New"/>
+          <w:color w:val="080808"/>
+          <w:sz w:val="24"/>
+          <w:szCs w:val="24"/>
+        </w:rPr>
+        <w:t>Devise features to be integrated in the proposed Tourism Monitoring System; and</w:t>
+      </w:r>
+    </w:p>
+    <w:p>
+      <w:pPr>
+        <w:numPr>
+          <w:ilvl w:val="0"/>
+          <w:numId w:val="4"/>
+        </w:numPr>
+        <w:shd w:val="clear" w:color="auto" w:fill="FFFFFF"/>
+        <w:spacing w:line="480" w:lineRule="auto"/>
+        <w:ind w:left="0" w:firstLine="720"/>
+        <w:jc w:val="both"/>
+        <w:rPr>
+          <w:rFonts w:ascii="Courier New" w:eastAsia="Courier New" w:hAnsi="Courier New" w:cs="Courier New"/>
+          <w:color w:val="080808"/>
+          <w:sz w:val="24"/>
+          <w:szCs w:val="24"/>
+        </w:rPr>
+      </w:pPr>
+      <w:r>
+        <w:rPr>
+          <w:rFonts w:ascii="Courier New" w:eastAsia="Courier New" w:hAnsi="Courier New" w:cs="Courier New"/>
+          <w:sz w:val="24"/>
+          <w:szCs w:val="24"/>
+        </w:rPr>
+        <w:lastRenderedPageBreak/>
+        <w:t>Determine the acceptability level of the developed system.</w:t>
+      </w:r>
+    </w:p>
+    <w:p>
+      <w:pPr>
+        <w:shd w:val="clear" w:color="auto" w:fill="FFFFFF"/>
+        <w:spacing w:line="480" w:lineRule="auto"/>
+        <w:ind w:firstLine="720"/>
+        <w:jc w:val="both"/>
+        <w:rPr>
+          <w:rFonts w:ascii="Courier New" w:eastAsia="Courier New" w:hAnsi="Courier New" w:cs="Courier New"/>
+          <w:color w:val="080808"/>
+          <w:sz w:val="24"/>
+          <w:szCs w:val="24"/>
+        </w:rPr>
+      </w:pPr>
+      <w:r>
+        <w:rPr>
+          <w:rFonts w:ascii="Courier New" w:hAnsi="Courier New" w:cs="Courier New"/>
+          <w:sz w:val="24"/>
+          <w:szCs w:val="24"/>
+        </w:rPr>
+        <w:t xml:space="preserve">This project study utilized Microsoft Visual Studio Code as the IDE alongside with Laravel PHP Framework as the programming language to implement the different features of the proposed system using Scrum Methodology.  The </w:t>
       </w:r>
       <w:r>
         <w:rPr>
@@ -545,25 +1089,7 @@
           <w:sz w:val="24"/>
           <w:szCs w:val="24"/>
         </w:rPr>
-        <w:t xml:space="preserve">Features of the proposed records management system is to development of registrar’s records management system for </w:t>
-      </w:r>
-      <w:proofErr w:type="spellStart"/>
-      <w:r>
-        <w:rPr>
-          <w:rFonts w:ascii="Courier New" w:hAnsi="Courier New" w:cs="Courier New"/>
-          <w:sz w:val="24"/>
-          <w:szCs w:val="24"/>
-        </w:rPr>
-        <w:t>bolinao</w:t>
-      </w:r>
-      <w:proofErr w:type="spellEnd"/>
-      <w:r>
-        <w:rPr>
-          <w:rFonts w:ascii="Courier New" w:hAnsi="Courier New" w:cs="Courier New"/>
-          <w:sz w:val="24"/>
-          <w:szCs w:val="24"/>
-        </w:rPr>
-        <w:t xml:space="preserve"> tourist.</w:t>
+        <w:t>Features of the proposed records management system is to development of registrar’s records management system for bolinao tourist.</w:t>
       </w:r>
     </w:p>
     <w:p>
@@ -676,7 +1202,6 @@
           <w:sz w:val="24"/>
           <w:szCs w:val="24"/>
         </w:rPr>
-        <w:lastRenderedPageBreak/>
         <w:t>Conclusion #1 //Aligned to your findings #1</w:t>
       </w:r>
     </w:p>

</xml_diff>